<commit_message>
change project name to Quality-Driven-Poisson-Guided-Autoscanning
</commit_message>
<xml_diff>
--- a/Readme.docx
+++ b/Readme.docx
@@ -4,8 +4,36 @@
   <w:body>
     <w:p>
       <w:pPr>
-        <w:rPr>
-          <w:b/>
+        <w:jc w:val="center"/>
+        <w:rPr>
+          <w:b/>
+          <w:sz w:val="28"/>
+        </w:rPr>
+      </w:pPr>
+      <w:r>
+        <w:rPr>
+          <w:b/>
+          <w:sz w:val="28"/>
+        </w:rPr>
+        <w:t>Quality-driven Poisson-guided Autoscanning</w:t>
+      </w:r>
+    </w:p>
+    <w:p>
+      <w:pPr>
+        <w:rPr>
+          <w:b/>
+        </w:rPr>
+      </w:pPr>
+    </w:p>
+    <w:p>
+      <w:pPr>
+        <w:rPr>
+          <w:rFonts w:ascii="宋体" w:eastAsia="宋体" w:hAnsi="宋体" w:cs="宋体"/>
+          <w:color w:val="0563C1" w:themeColor="hyperlink"/>
+          <w:kern w:val="0"/>
+          <w:sz w:val="18"/>
+          <w:szCs w:val="18"/>
+          <w:u w:val="single"/>
         </w:rPr>
       </w:pPr>
       <w:r>
@@ -39,42 +67,28 @@
           <w:rFonts w:hint="eastAsia"/>
           <w:b/>
         </w:rPr>
-        <w:t xml:space="preserve"> demo for three point set processing papers:</w:t>
-      </w:r>
-    </w:p>
-    <w:p>
-      <w:pPr>
-        <w:rPr>
-          <w:rFonts w:ascii="宋体" w:eastAsia="宋体" w:hAnsi="宋体" w:cs="宋体"/>
-          <w:kern w:val="0"/>
-          <w:sz w:val="18"/>
-          <w:szCs w:val="18"/>
-        </w:rPr>
-      </w:pPr>
-      <w:hyperlink r:id="rId6" w:history="1">
-        <w:r>
-          <w:rPr>
-            <w:rStyle w:val="a4"/>
-            <w:rFonts w:ascii="宋体" w:eastAsia="宋体" w:hAnsi="宋体" w:cs="宋体" w:hint="eastAsia"/>
-            <w:kern w:val="0"/>
-            <w:sz w:val="18"/>
-            <w:szCs w:val="18"/>
-          </w:rPr>
-          <w:t>L1-medial skeleton of point cloud</w:t>
-        </w:r>
-      </w:hyperlink>
-      <w:r>
-        <w:rPr>
-          <w:rFonts w:ascii="宋体" w:eastAsia="宋体" w:hAnsi="宋体" w:cs="宋体"/>
-          <w:kern w:val="0"/>
-          <w:sz w:val="18"/>
-          <w:szCs w:val="18"/>
-        </w:rPr>
-        <w:t xml:space="preserve"> (SIGGRAPH 2013)</w:t>
-      </w:r>
-    </w:p>
-    <w:p>
-      <w:pPr>
+        <w:t xml:space="preserve"> demo for </w:t>
+      </w:r>
+      <w:r>
+        <w:rPr>
+          <w:b/>
+        </w:rPr>
+        <w:t>the following paper</w:t>
+      </w:r>
+      <w:r>
+        <w:rPr>
+          <w:rFonts w:ascii="宋体" w:eastAsia="宋体" w:hAnsi="宋体" w:cs="宋体"/>
+          <w:kern w:val="0"/>
+          <w:sz w:val="18"/>
+          <w:szCs w:val="18"/>
+        </w:rPr>
+        <w:t xml:space="preserve"> </w:t>
+      </w:r>
+    </w:p>
+    <w:p>
+      <w:pPr>
+        <w:widowControl/>
+        <w:jc w:val="left"/>
         <w:rPr>
           <w:rFonts w:ascii="宋体" w:eastAsia="宋体" w:hAnsi="宋体" w:cs="宋体"/>
           <w:kern w:val="0"/>
@@ -86,12 +100,8 @@
         <w:r>
           <w:rPr>
             <w:rStyle w:val="a4"/>
-            <w:rFonts w:ascii="宋体" w:eastAsia="宋体" w:hAnsi="宋体" w:cs="宋体"/>
-            <w:kern w:val="0"/>
-            <w:sz w:val="18"/>
-            <w:szCs w:val="18"/>
           </w:rPr>
-          <w:t>Edge-Aware Point Set Resampling</w:t>
+          <w:t>http://vcc.siat.ac.cn/index/getInfo?title_id=453&amp;id=624&amp;to_path=project</w:t>
         </w:r>
       </w:hyperlink>
       <w:r>
@@ -101,70 +111,34 @@
           <w:sz w:val="18"/>
           <w:szCs w:val="18"/>
         </w:rPr>
-        <w:t xml:space="preserve"> (TOG 2013)</w:t>
-      </w:r>
-    </w:p>
-    <w:p>
-      <w:pPr>
-        <w:rPr>
-          <w:rFonts w:ascii="宋体" w:eastAsia="宋体" w:hAnsi="宋体" w:cs="宋体"/>
-          <w:color w:val="0563C1" w:themeColor="hyperlink"/>
-          <w:kern w:val="0"/>
-          <w:sz w:val="18"/>
-          <w:szCs w:val="18"/>
-          <w:u w:val="single"/>
-        </w:rPr>
-      </w:pPr>
-      <w:hyperlink r:id="rId8" w:history="1">
-        <w:r>
-          <w:rPr>
-            <w:rStyle w:val="a4"/>
-            <w:rFonts w:ascii="宋体" w:eastAsia="宋体" w:hAnsi="宋体" w:cs="宋体"/>
-            <w:kern w:val="0"/>
-            <w:sz w:val="18"/>
-            <w:szCs w:val="18"/>
-          </w:rPr>
-          <w:t>Consolidat</w:t>
-        </w:r>
-        <w:r>
-          <w:rPr>
-            <w:rStyle w:val="a4"/>
-            <w:rFonts w:ascii="宋体" w:eastAsia="宋体" w:hAnsi="宋体" w:cs="宋体"/>
-            <w:kern w:val="0"/>
-            <w:sz w:val="18"/>
-            <w:szCs w:val="18"/>
-          </w:rPr>
-          <w:t>ion of Unorganized Point Clouds</w:t>
-        </w:r>
-        <w:r>
-          <w:rPr>
-            <w:rStyle w:val="a4"/>
-            <w:rFonts w:ascii="宋体" w:eastAsia="宋体" w:hAnsi="宋体" w:cs="宋体" w:hint="eastAsia"/>
-            <w:kern w:val="0"/>
-            <w:sz w:val="18"/>
-            <w:szCs w:val="18"/>
-          </w:rPr>
-          <w:t xml:space="preserve"> </w:t>
-        </w:r>
-        <w:r>
-          <w:rPr>
-            <w:rStyle w:val="a4"/>
-            <w:rFonts w:ascii="宋体" w:eastAsia="宋体" w:hAnsi="宋体" w:cs="宋体"/>
-            <w:kern w:val="0"/>
-            <w:sz w:val="18"/>
-            <w:szCs w:val="18"/>
-          </w:rPr>
-          <w:t>for Surface Reconstruction</w:t>
-        </w:r>
-      </w:hyperlink>
-      <w:r>
-        <w:rPr>
-          <w:rFonts w:ascii="宋体" w:eastAsia="宋体" w:hAnsi="宋体" w:cs="宋体"/>
-          <w:kern w:val="0"/>
-          <w:sz w:val="18"/>
-          <w:szCs w:val="18"/>
-        </w:rPr>
-        <w:t xml:space="preserve"> (SIGGGRAPH ASIA 2009)</w:t>
+        <w:t>(</w:t>
+      </w:r>
+      <w:r>
+        <w:rPr>
+          <w:rFonts w:eastAsia="宋体" w:cs="宋体"/>
+          <w:kern w:val="0"/>
+          <w:sz w:val="18"/>
+          <w:szCs w:val="18"/>
+        </w:rPr>
+        <w:t>SIGGGRAPH ASIA 20</w:t>
+      </w:r>
+      <w:r>
+        <w:rPr>
+          <w:rFonts w:eastAsia="宋体" w:cs="宋体"/>
+          <w:kern w:val="0"/>
+          <w:sz w:val="18"/>
+          <w:szCs w:val="18"/>
+        </w:rPr>
+        <w:t>14</w:t>
+      </w:r>
+      <w:r>
+        <w:rPr>
+          <w:rFonts w:ascii="宋体" w:eastAsia="宋体" w:hAnsi="宋体" w:cs="宋体"/>
+          <w:kern w:val="0"/>
+          <w:sz w:val="18"/>
+          <w:szCs w:val="18"/>
+        </w:rPr>
+        <w:t>)</w:t>
       </w:r>
     </w:p>
     <w:p>
@@ -225,7 +199,7 @@
                     </pic:cNvPicPr>
                   </pic:nvPicPr>
                   <pic:blipFill>
-                    <a:blip r:embed="rId9" cstate="print">
+                    <a:blip r:embed="rId8" cstate="print">
                       <a:extLst>
                         <a:ext uri="{28A0092B-C50C-407E-A947-70E740481C1C}">
                           <a14:useLocalDpi xmlns:a14="http://schemas.microsoft.com/office/drawing/2010/main" val="0"/>
@@ -264,417 +238,11 @@
           <w:b/>
         </w:rPr>
       </w:pPr>
-    </w:p>
-    <w:p>
-      <w:pPr>
-        <w:rPr>
-          <w:b/>
-        </w:rPr>
-      </w:pPr>
-      <w:r>
-        <w:rPr>
-          <w:b/>
-        </w:rPr>
-        <w:t>Quick control(see codes in glarea.cpp please):</w:t>
-      </w:r>
-    </w:p>
-    <w:p>
-      <w:pPr>
-        <w:widowControl/>
-        <w:jc w:val="left"/>
-        <w:rPr>
-          <w:rFonts w:ascii="宋体" w:eastAsia="宋体" w:hAnsi="宋体" w:cs="宋体"/>
-          <w:kern w:val="0"/>
-          <w:sz w:val="18"/>
-          <w:szCs w:val="18"/>
-        </w:rPr>
-      </w:pPr>
-      <w:r>
-        <w:rPr>
-          <w:rFonts w:ascii="宋体" w:eastAsia="宋体" w:hAnsi="宋体" w:cs="宋体" w:hint="eastAsia"/>
-          <w:kern w:val="0"/>
-          <w:sz w:val="18"/>
-          <w:szCs w:val="18"/>
-        </w:rPr>
-        <w:t>Ctrl + Wheel : Change showing objects size</w:t>
-      </w:r>
-      <w:r>
-        <w:rPr>
-          <w:rFonts w:ascii="宋体" w:eastAsia="宋体" w:hAnsi="宋体" w:cs="宋体"/>
-          <w:kern w:val="0"/>
-          <w:sz w:val="18"/>
-          <w:szCs w:val="18"/>
-        </w:rPr>
-        <w:t>(original points, sample points, skeleton nodes)</w:t>
-      </w:r>
-    </w:p>
-    <w:p>
-      <w:pPr>
-        <w:widowControl/>
-        <w:jc w:val="left"/>
-        <w:rPr>
-          <w:rFonts w:ascii="宋体" w:eastAsia="宋体" w:hAnsi="宋体" w:cs="宋体"/>
-          <w:b/>
-          <w:kern w:val="0"/>
-          <w:sz w:val="18"/>
-          <w:szCs w:val="18"/>
-        </w:rPr>
-      </w:pPr>
-      <w:r>
-        <w:rPr>
-          <w:rFonts w:ascii="宋体" w:eastAsia="宋体" w:hAnsi="宋体" w:cs="宋体" w:hint="eastAsia"/>
-          <w:b/>
-          <w:kern w:val="0"/>
-          <w:sz w:val="18"/>
-          <w:szCs w:val="18"/>
-        </w:rPr>
-        <w:t>Alt + Wheel : Change neighborhood size</w:t>
-      </w:r>
-      <w:r>
-        <w:rPr>
-          <w:rFonts w:ascii="宋体" w:eastAsia="宋体" w:hAnsi="宋体" w:cs="宋体"/>
-          <w:b/>
-          <w:kern w:val="0"/>
-          <w:sz w:val="18"/>
-          <w:szCs w:val="18"/>
-        </w:rPr>
-        <w:t xml:space="preserve"> parameter</w:t>
-      </w:r>
-      <w:r>
-        <w:rPr>
-          <w:rFonts w:ascii="宋体" w:eastAsia="宋体" w:hAnsi="宋体" w:cs="宋体"/>
-          <w:b/>
-          <w:kern w:val="0"/>
-          <w:sz w:val="18"/>
-          <w:szCs w:val="18"/>
-        </w:rPr>
-        <w:t xml:space="preserve"> </w:t>
-      </w:r>
-      <w:r>
-        <w:rPr>
-          <w:rFonts w:ascii="宋体" w:eastAsia="宋体" w:hAnsi="宋体" w:cs="宋体"/>
-          <w:b/>
-          <w:kern w:val="0"/>
-          <w:sz w:val="18"/>
-          <w:szCs w:val="18"/>
-        </w:rPr>
-        <w:t>(the blue ball)</w:t>
-      </w:r>
-    </w:p>
-    <w:p>
-      <w:pPr>
-        <w:rPr>
-          <w:rFonts w:ascii="宋体" w:eastAsia="宋体" w:hAnsi="宋体" w:cs="宋体"/>
-          <w:kern w:val="0"/>
-          <w:sz w:val="18"/>
-          <w:szCs w:val="18"/>
-        </w:rPr>
-      </w:pPr>
-      <w:r>
-        <w:rPr>
-          <w:rFonts w:ascii="宋体" w:eastAsia="宋体" w:hAnsi="宋体" w:cs="宋体" w:hint="eastAsia"/>
-          <w:kern w:val="0"/>
-          <w:sz w:val="18"/>
-          <w:szCs w:val="18"/>
-        </w:rPr>
-        <w:t>Ctrl + Drag : Pan</w:t>
-      </w:r>
-    </w:p>
-    <w:p>
-      <w:pPr>
-        <w:rPr>
-          <w:rFonts w:ascii="宋体" w:eastAsia="宋体" w:hAnsi="宋体" w:cs="宋体"/>
-          <w:kern w:val="0"/>
-          <w:sz w:val="18"/>
-          <w:szCs w:val="18"/>
-        </w:rPr>
-      </w:pPr>
-      <w:r>
-        <w:rPr>
-          <w:rFonts w:ascii="宋体" w:eastAsia="宋体" w:hAnsi="宋体" w:cs="宋体"/>
-          <w:kern w:val="0"/>
-          <w:sz w:val="18"/>
-          <w:szCs w:val="18"/>
-        </w:rPr>
-        <w:t xml:space="preserve">Shift + Drag: Zoom </w:t>
-      </w:r>
-    </w:p>
-    <w:p>
-      <w:pPr>
-        <w:rPr>
-          <w:rFonts w:ascii="宋体" w:eastAsia="宋体" w:hAnsi="宋体" w:cs="宋体"/>
-          <w:kern w:val="0"/>
-          <w:sz w:val="18"/>
-          <w:szCs w:val="18"/>
-        </w:rPr>
-      </w:pPr>
-      <w:r>
-        <w:rPr>
-          <w:rFonts w:ascii="宋体" w:eastAsia="宋体" w:hAnsi="宋体" w:cs="宋体"/>
-          <w:kern w:val="0"/>
-          <w:sz w:val="18"/>
-          <w:szCs w:val="18"/>
-        </w:rPr>
-        <w:t>Shift + Wheel: Change the down-sample points number parameter / Change the branch size</w:t>
-      </w:r>
-    </w:p>
-    <w:p>
-      <w:pPr>
-        <w:rPr>
-          <w:rFonts w:ascii="宋体" w:eastAsia="宋体" w:hAnsi="宋体" w:cs="宋体"/>
-          <w:kern w:val="0"/>
-          <w:sz w:val="18"/>
-          <w:szCs w:val="18"/>
-        </w:rPr>
-      </w:pPr>
-      <w:r>
-        <w:rPr>
-          <w:rFonts w:ascii="宋体" w:eastAsia="宋体" w:hAnsi="宋体" w:cs="宋体" w:hint="eastAsia"/>
-          <w:kern w:val="0"/>
-          <w:sz w:val="18"/>
-          <w:szCs w:val="18"/>
-        </w:rPr>
-        <w:t xml:space="preserve">Ctrl + Shift + Drag: </w:t>
-      </w:r>
-      <w:r>
-        <w:rPr>
-          <w:rFonts w:ascii="宋体" w:eastAsia="宋体" w:hAnsi="宋体" w:cs="宋体"/>
-          <w:kern w:val="0"/>
-          <w:sz w:val="18"/>
-          <w:szCs w:val="18"/>
-        </w:rPr>
-        <w:t>Chang the light position</w:t>
-      </w:r>
-    </w:p>
-    <w:p>
-      <w:pPr>
-        <w:rPr>
-          <w:rFonts w:ascii="宋体" w:eastAsia="宋体" w:hAnsi="宋体" w:cs="宋体"/>
-          <w:kern w:val="0"/>
-          <w:sz w:val="18"/>
-          <w:szCs w:val="18"/>
-        </w:rPr>
-      </w:pPr>
-      <w:r>
-        <w:rPr>
-          <w:rFonts w:ascii="宋体" w:eastAsia="宋体" w:hAnsi="宋体" w:cs="宋体" w:hint="eastAsia"/>
-          <w:kern w:val="0"/>
-          <w:sz w:val="18"/>
-          <w:szCs w:val="18"/>
-        </w:rPr>
-        <w:t xml:space="preserve">Ctrl + </w:t>
-      </w:r>
-      <w:r>
-        <w:rPr>
-          <w:rFonts w:ascii="宋体" w:eastAsia="宋体" w:hAnsi="宋体" w:cs="宋体"/>
-          <w:kern w:val="0"/>
-          <w:sz w:val="18"/>
-          <w:szCs w:val="18"/>
-        </w:rPr>
-        <w:t>Alt</w:t>
-      </w:r>
-      <w:r>
-        <w:rPr>
-          <w:rFonts w:ascii="宋体" w:eastAsia="宋体" w:hAnsi="宋体" w:cs="宋体" w:hint="eastAsia"/>
-          <w:kern w:val="0"/>
-          <w:sz w:val="18"/>
-          <w:szCs w:val="18"/>
-        </w:rPr>
-        <w:t xml:space="preserve"> + </w:t>
-      </w:r>
-      <w:r>
-        <w:rPr>
-          <w:rFonts w:ascii="宋体" w:eastAsia="宋体" w:hAnsi="宋体" w:cs="宋体"/>
-          <w:kern w:val="0"/>
-          <w:sz w:val="18"/>
-          <w:szCs w:val="18"/>
-        </w:rPr>
-        <w:t>Wheel</w:t>
-      </w:r>
-      <w:r>
-        <w:rPr>
-          <w:rFonts w:ascii="宋体" w:eastAsia="宋体" w:hAnsi="宋体" w:cs="宋体" w:hint="eastAsia"/>
-          <w:kern w:val="0"/>
-          <w:sz w:val="18"/>
-          <w:szCs w:val="18"/>
-        </w:rPr>
-        <w:t xml:space="preserve">: </w:t>
-      </w:r>
-      <w:r>
-        <w:rPr>
-          <w:rFonts w:ascii="宋体" w:eastAsia="宋体" w:hAnsi="宋体" w:cs="宋体"/>
-          <w:kern w:val="0"/>
-          <w:sz w:val="18"/>
-          <w:szCs w:val="18"/>
-        </w:rPr>
-        <w:t>Chang the point normal length</w:t>
-      </w:r>
-    </w:p>
-    <w:p>
-      <w:pPr>
-        <w:rPr>
-          <w:rFonts w:ascii="宋体" w:eastAsia="宋体" w:hAnsi="宋体" w:cs="宋体"/>
-          <w:kern w:val="0"/>
-          <w:sz w:val="18"/>
-          <w:szCs w:val="18"/>
-        </w:rPr>
-      </w:pPr>
-      <w:r>
-        <w:rPr>
-          <w:rFonts w:ascii="宋体" w:eastAsia="宋体" w:hAnsi="宋体" w:cs="宋体"/>
-          <w:kern w:val="0"/>
-          <w:sz w:val="18"/>
-          <w:szCs w:val="18"/>
-        </w:rPr>
-        <w:t>Alt</w:t>
-      </w:r>
-      <w:r>
-        <w:rPr>
-          <w:rFonts w:ascii="宋体" w:eastAsia="宋体" w:hAnsi="宋体" w:cs="宋体" w:hint="eastAsia"/>
-          <w:kern w:val="0"/>
-          <w:sz w:val="18"/>
-          <w:szCs w:val="18"/>
-        </w:rPr>
-        <w:t xml:space="preserve"> + Shift + </w:t>
-      </w:r>
-      <w:r>
-        <w:rPr>
-          <w:rFonts w:ascii="宋体" w:eastAsia="宋体" w:hAnsi="宋体" w:cs="宋体"/>
-          <w:kern w:val="0"/>
-          <w:sz w:val="18"/>
-          <w:szCs w:val="18"/>
-        </w:rPr>
-        <w:t>Wheel</w:t>
-      </w:r>
-      <w:r>
-        <w:rPr>
-          <w:rFonts w:ascii="宋体" w:eastAsia="宋体" w:hAnsi="宋体" w:cs="宋体" w:hint="eastAsia"/>
-          <w:kern w:val="0"/>
-          <w:sz w:val="18"/>
-          <w:szCs w:val="18"/>
-        </w:rPr>
-        <w:t xml:space="preserve">: </w:t>
-      </w:r>
-      <w:r>
-        <w:rPr>
-          <w:rFonts w:ascii="宋体" w:eastAsia="宋体" w:hAnsi="宋体" w:cs="宋体"/>
-          <w:kern w:val="0"/>
-          <w:sz w:val="18"/>
-          <w:szCs w:val="18"/>
-        </w:rPr>
-        <w:t xml:space="preserve">Chang blue </w:t>
-      </w:r>
-      <w:r>
-        <w:rPr>
-          <w:rFonts w:ascii="宋体" w:eastAsia="宋体" w:hAnsi="宋体" w:cs="宋体"/>
-          <w:kern w:val="0"/>
-          <w:sz w:val="18"/>
-          <w:szCs w:val="18"/>
-        </w:rPr>
-        <w:t xml:space="preserve">neighborhood ball </w:t>
-      </w:r>
-      <w:r>
-        <w:rPr>
-          <w:rFonts w:ascii="宋体" w:eastAsia="宋体" w:hAnsi="宋体" w:cs="宋体"/>
-          <w:kern w:val="0"/>
-          <w:sz w:val="18"/>
-          <w:szCs w:val="18"/>
-        </w:rPr>
-        <w:t>trans</w:t>
-      </w:r>
-      <w:r>
-        <w:rPr>
-          <w:rFonts w:ascii="宋体" w:eastAsia="宋体" w:hAnsi="宋体" w:cs="宋体"/>
-          <w:kern w:val="0"/>
-          <w:sz w:val="18"/>
-          <w:szCs w:val="18"/>
-        </w:rPr>
-        <w:t>parency</w:t>
-      </w:r>
-    </w:p>
-    <w:p>
-      <w:pPr>
-        <w:rPr>
-          <w:rFonts w:ascii="宋体" w:eastAsia="宋体" w:hAnsi="宋体" w:cs="宋体"/>
-          <w:kern w:val="0"/>
-          <w:sz w:val="18"/>
-          <w:szCs w:val="18"/>
-        </w:rPr>
-      </w:pPr>
-      <w:r>
-        <w:rPr>
-          <w:rFonts w:ascii="宋体" w:eastAsia="宋体" w:hAnsi="宋体" w:cs="宋体" w:hint="eastAsia"/>
-          <w:kern w:val="0"/>
-          <w:sz w:val="18"/>
-          <w:szCs w:val="18"/>
-        </w:rPr>
-        <w:t xml:space="preserve">Ctrl + Shift + </w:t>
-      </w:r>
-      <w:r>
-        <w:rPr>
-          <w:rFonts w:ascii="宋体" w:eastAsia="宋体" w:hAnsi="宋体" w:cs="宋体"/>
-          <w:kern w:val="0"/>
-          <w:sz w:val="18"/>
-          <w:szCs w:val="18"/>
-        </w:rPr>
-        <w:t>Wheel</w:t>
-      </w:r>
-      <w:r>
-        <w:rPr>
-          <w:rFonts w:ascii="宋体" w:eastAsia="宋体" w:hAnsi="宋体" w:cs="宋体" w:hint="eastAsia"/>
-          <w:kern w:val="0"/>
-          <w:sz w:val="18"/>
-          <w:szCs w:val="18"/>
-        </w:rPr>
-        <w:t xml:space="preserve">: </w:t>
-      </w:r>
-      <w:r>
-        <w:rPr>
-          <w:rFonts w:ascii="宋体" w:eastAsia="宋体" w:hAnsi="宋体" w:cs="宋体"/>
-          <w:kern w:val="0"/>
-          <w:sz w:val="18"/>
-          <w:szCs w:val="18"/>
-        </w:rPr>
-        <w:t>Change the blue bridge point merge threshold</w:t>
-      </w:r>
-    </w:p>
-    <w:p>
-      <w:pPr>
-        <w:rPr>
-          <w:rFonts w:ascii="宋体" w:eastAsia="宋体" w:hAnsi="宋体" w:cs="宋体"/>
-          <w:kern w:val="0"/>
-          <w:sz w:val="18"/>
-          <w:szCs w:val="18"/>
-        </w:rPr>
-      </w:pPr>
-    </w:p>
-    <w:p>
-      <w:pPr>
-        <w:widowControl/>
-        <w:jc w:val="left"/>
-        <w:rPr>
-          <w:b/>
-        </w:rPr>
-      </w:pPr>
-      <w:r>
-        <w:rPr>
-          <w:b/>
-        </w:rPr>
-        <w:br w:type="page"/>
-      </w:r>
-    </w:p>
-    <w:p>
-      <w:pPr>
-        <w:rPr>
-          <w:b/>
-        </w:rPr>
-      </w:pPr>
       <w:r>
         <w:rPr>
           <w:rFonts w:hint="eastAsia"/>
           <w:b/>
         </w:rPr>
-        <w:lastRenderedPageBreak/>
         <w:t>Icons:</w:t>
       </w:r>
     </w:p>
@@ -689,17 +257,13 @@
       </w:pPr>
       <w:r>
         <w:rPr>
-          <w:rFonts w:ascii="宋体" w:eastAsia="宋体" w:hAnsi="宋体" w:cs="宋体"/>
           <w:noProof/>
-          <w:kern w:val="0"/>
-          <w:sz w:val="18"/>
-          <w:szCs w:val="18"/>
         </w:rPr>
         <w:drawing>
-          <wp:inline distT="0" distB="0" distL="0" distR="0">
-            <wp:extent cx="582083" cy="349250"/>
-            <wp:effectExtent l="0" t="0" r="8890" b="0"/>
-            <wp:docPr id="3" name="图片 3" descr="C:\Users\wish\Desktop\icon images\1.jpg"/>
+          <wp:inline distT="0" distB="0" distL="0" distR="0" wp14:anchorId="5590A37C" wp14:editId="37B1CCF1">
+            <wp:extent cx="628650" cy="504825"/>
+            <wp:effectExtent l="0" t="0" r="0" b="9525"/>
+            <wp:docPr id="5" name="图片 5"/>
             <wp:cNvGraphicFramePr>
               <a:graphicFrameLocks xmlns:a="http://schemas.openxmlformats.org/drawingml/2006/main" noChangeAspect="1"/>
             </wp:cNvGraphicFramePr>
@@ -707,36 +271,23 @@
               <a:graphicData uri="http://schemas.openxmlformats.org/drawingml/2006/picture">
                 <pic:pic xmlns:pic="http://schemas.openxmlformats.org/drawingml/2006/picture">
                   <pic:nvPicPr>
-                    <pic:cNvPr id="0" name="Picture 2" descr="C:\Users\wish\Desktop\icon images\1.jpg"/>
-                    <pic:cNvPicPr>
-                      <a:picLocks noChangeAspect="1" noChangeArrowheads="1"/>
-                    </pic:cNvPicPr>
+                    <pic:cNvPr id="1" name=""/>
+                    <pic:cNvPicPr/>
                   </pic:nvPicPr>
                   <pic:blipFill>
-                    <a:blip r:embed="rId10">
-                      <a:extLst>
-                        <a:ext uri="{28A0092B-C50C-407E-A947-70E740481C1C}">
-                          <a14:useLocalDpi xmlns:a14="http://schemas.microsoft.com/office/drawing/2010/main" val="0"/>
-                        </a:ext>
-                      </a:extLst>
-                    </a:blip>
-                    <a:srcRect/>
+                    <a:blip r:embed="rId9"/>
                     <a:stretch>
                       <a:fillRect/>
                     </a:stretch>
                   </pic:blipFill>
-                  <pic:spPr bwMode="auto">
+                  <pic:spPr>
                     <a:xfrm>
                       <a:off x="0" y="0"/>
-                      <a:ext cx="590131" cy="354079"/>
+                      <a:ext cx="628650" cy="504825"/>
                     </a:xfrm>
                     <a:prstGeom prst="rect">
                       <a:avLst/>
                     </a:prstGeom>
-                    <a:noFill/>
-                    <a:ln>
-                      <a:noFill/>
-                    </a:ln>
                   </pic:spPr>
                 </pic:pic>
               </a:graphicData>
@@ -751,10 +302,17 @@
           <w:sz w:val="18"/>
           <w:szCs w:val="18"/>
         </w:rPr>
-        <w:t>: open ply files, in fac</w:t>
-      </w:r>
-      <w:bookmarkStart w:id="0" w:name="_GoBack"/>
-      <w:bookmarkEnd w:id="0"/>
+        <w:t>: algorithm and data see</w:t>
+      </w:r>
+      <w:r>
+        <w:rPr>
+          <w:rFonts w:ascii="宋体" w:eastAsia="宋体" w:hAnsi="宋体" w:cs="宋体"/>
+          <w:kern w:val="0"/>
+          <w:sz w:val="18"/>
+          <w:szCs w:val="18"/>
+        </w:rPr>
+        <w:t xml:space="preserve"> our</w:t>
+      </w:r>
       <w:r>
         <w:rPr>
           <w:rFonts w:ascii="宋体" w:eastAsia="宋体" w:hAnsi="宋体" w:cs="宋体" w:hint="eastAsia"/>
@@ -762,188 +320,7 @@
           <w:sz w:val="18"/>
           <w:szCs w:val="18"/>
         </w:rPr>
-        <w:t xml:space="preserve">t, </w:t>
-      </w:r>
-      <w:r>
-        <w:rPr>
-          <w:rFonts w:ascii="宋体" w:eastAsia="宋体" w:hAnsi="宋体" w:cs="宋体" w:hint="eastAsia"/>
-          <w:b/>
-          <w:kern w:val="0"/>
-          <w:sz w:val="18"/>
-          <w:szCs w:val="18"/>
-        </w:rPr>
-        <w:t xml:space="preserve">you can simply </w:t>
-      </w:r>
-      <w:r>
-        <w:rPr>
-          <w:rFonts w:ascii="宋体" w:eastAsia="宋体" w:hAnsi="宋体" w:cs="宋体"/>
-          <w:b/>
-          <w:kern w:val="0"/>
-          <w:sz w:val="18"/>
-          <w:szCs w:val="18"/>
-        </w:rPr>
-        <w:t>drag files to the UI</w:t>
-      </w:r>
-      <w:r>
-        <w:rPr>
-          <w:rFonts w:ascii="宋体" w:eastAsia="宋体" w:hAnsi="宋体" w:cs="宋体"/>
-          <w:b/>
-          <w:kern w:val="0"/>
-          <w:sz w:val="18"/>
-          <w:szCs w:val="18"/>
-        </w:rPr>
-        <w:t>. (accept *.ply, *.xyz, *.skel)</w:t>
-      </w:r>
-      <w:r>
-        <w:rPr>
-          <w:rFonts w:ascii="宋体" w:eastAsia="宋体" w:hAnsi="宋体" w:cs="宋体"/>
-          <w:kern w:val="0"/>
-          <w:sz w:val="18"/>
-          <w:szCs w:val="18"/>
-        </w:rPr>
-        <w:t>.</w:t>
-      </w:r>
-      <w:r>
-        <w:rPr>
-          <w:rFonts w:ascii="宋体" w:eastAsia="宋体" w:hAnsi="宋体" w:cs="宋体"/>
-          <w:kern w:val="0"/>
-          <w:sz w:val="18"/>
-          <w:szCs w:val="18"/>
-        </w:rPr>
-        <w:t>[</w:t>
-      </w:r>
-      <w:r>
-        <w:rPr>
-          <w:rFonts w:ascii="宋体" w:eastAsia="宋体" w:hAnsi="宋体" w:cs="宋体"/>
-          <w:kern w:val="0"/>
-          <w:sz w:val="18"/>
-          <w:szCs w:val="18"/>
-          <w:highlight w:val="yellow"/>
-          <w:u w:val="single"/>
-        </w:rPr>
-        <w:t>The whole path of the file can not contain any non-English fonts!!!</w:t>
-      </w:r>
-      <w:r>
-        <w:rPr>
-          <w:rFonts w:ascii="宋体" w:eastAsia="宋体" w:hAnsi="宋体" w:cs="宋体"/>
-          <w:kern w:val="0"/>
-          <w:sz w:val="18"/>
-          <w:szCs w:val="18"/>
-          <w:u w:val="single"/>
-        </w:rPr>
-        <w:t>]</w:t>
-      </w:r>
-    </w:p>
-    <w:p>
-      <w:pPr>
-        <w:rPr>
-          <w:rFonts w:ascii="宋体" w:eastAsia="宋体" w:hAnsi="宋体" w:cs="宋体"/>
-          <w:kern w:val="0"/>
-          <w:sz w:val="18"/>
-          <w:szCs w:val="18"/>
-        </w:rPr>
-      </w:pPr>
-      <w:r>
-        <w:rPr>
-          <w:rFonts w:ascii="宋体" w:eastAsia="宋体" w:hAnsi="宋体" w:cs="宋体"/>
-          <w:noProof/>
-          <w:kern w:val="0"/>
-          <w:sz w:val="18"/>
-          <w:szCs w:val="18"/>
-        </w:rPr>
-        <w:drawing>
-          <wp:inline distT="0" distB="0" distL="0" distR="0">
-            <wp:extent cx="554096" cy="393700"/>
-            <wp:effectExtent l="0" t="0" r="0" b="6350"/>
-            <wp:docPr id="4" name="图片 4" descr="C:\Users\wish\Desktop\icon images\2.jpg"/>
-            <wp:cNvGraphicFramePr>
-              <a:graphicFrameLocks xmlns:a="http://schemas.openxmlformats.org/drawingml/2006/main" noChangeAspect="1"/>
-            </wp:cNvGraphicFramePr>
-            <a:graphic xmlns:a="http://schemas.openxmlformats.org/drawingml/2006/main">
-              <a:graphicData uri="http://schemas.openxmlformats.org/drawingml/2006/picture">
-                <pic:pic xmlns:pic="http://schemas.openxmlformats.org/drawingml/2006/picture">
-                  <pic:nvPicPr>
-                    <pic:cNvPr id="0" name="Picture 3" descr="C:\Users\wish\Desktop\icon images\2.jpg"/>
-                    <pic:cNvPicPr>
-                      <a:picLocks noChangeAspect="1" noChangeArrowheads="1"/>
-                    </pic:cNvPicPr>
-                  </pic:nvPicPr>
-                  <pic:blipFill>
-                    <a:blip r:embed="rId11">
-                      <a:extLst>
-                        <a:ext uri="{28A0092B-C50C-407E-A947-70E740481C1C}">
-                          <a14:useLocalDpi xmlns:a14="http://schemas.microsoft.com/office/drawing/2010/main" val="0"/>
-                        </a:ext>
-                      </a:extLst>
-                    </a:blip>
-                    <a:srcRect/>
-                    <a:stretch>
-                      <a:fillRect/>
-                    </a:stretch>
-                  </pic:blipFill>
-                  <pic:spPr bwMode="auto">
-                    <a:xfrm>
-                      <a:off x="0" y="0"/>
-                      <a:ext cx="561268" cy="398796"/>
-                    </a:xfrm>
-                    <a:prstGeom prst="rect">
-                      <a:avLst/>
-                    </a:prstGeom>
-                    <a:noFill/>
-                    <a:ln>
-                      <a:noFill/>
-                    </a:ln>
-                  </pic:spPr>
-                </pic:pic>
-              </a:graphicData>
-            </a:graphic>
-          </wp:inline>
-        </w:drawing>
-      </w:r>
-      <w:r>
-        <w:rPr>
-          <w:rFonts w:ascii="宋体" w:eastAsia="宋体" w:hAnsi="宋体" w:cs="宋体" w:hint="eastAsia"/>
-          <w:kern w:val="0"/>
-          <w:sz w:val="18"/>
-          <w:szCs w:val="18"/>
-        </w:rPr>
-        <w:t xml:space="preserve"> : save </w:t>
-      </w:r>
-      <w:r>
-        <w:rPr>
-          <w:rFonts w:ascii="宋体" w:eastAsia="宋体" w:hAnsi="宋体" w:cs="宋体"/>
-          <w:kern w:val="0"/>
-          <w:sz w:val="18"/>
-          <w:szCs w:val="18"/>
-        </w:rPr>
-        <w:t>scene</w:t>
-      </w:r>
-      <w:r>
-        <w:rPr>
-          <w:rFonts w:ascii="宋体" w:eastAsia="宋体" w:hAnsi="宋体" w:cs="宋体"/>
-          <w:kern w:val="0"/>
-          <w:sz w:val="18"/>
-          <w:szCs w:val="18"/>
-        </w:rPr>
-        <w:t xml:space="preserve"> </w:t>
-      </w:r>
-      <w:r>
-        <w:rPr>
-          <w:rFonts w:ascii="宋体" w:eastAsia="宋体" w:hAnsi="宋体" w:cs="宋体" w:hint="eastAsia"/>
-          <w:kern w:val="0"/>
-          <w:sz w:val="18"/>
-          <w:szCs w:val="18"/>
-        </w:rPr>
-        <w:t>result</w:t>
-      </w:r>
-      <w:r>
-        <w:rPr>
-          <w:rFonts w:ascii="宋体" w:eastAsia="宋体" w:hAnsi="宋体" w:cs="宋体"/>
-          <w:kern w:val="0"/>
-          <w:sz w:val="18"/>
-          <w:szCs w:val="18"/>
-        </w:rPr>
-        <w:t xml:space="preserve"> to our format</w:t>
+        <w:t xml:space="preserve"> paper.</w:t>
       </w:r>
     </w:p>
     <w:p>
@@ -981,7 +358,7 @@
                     </pic:cNvPicPr>
                   </pic:nvPicPr>
                   <pic:blipFill>
-                    <a:blip r:embed="rId12">
+                    <a:blip r:embed="rId10">
                       <a:extLst>
                         <a:ext uri="{28A0092B-C50C-407E-A947-70E740481C1C}">
                           <a14:useLocalDpi xmlns:a14="http://schemas.microsoft.com/office/drawing/2010/main" val="0"/>
@@ -1048,29 +425,39 @@
         </w:rPr>
         <w:t xml:space="preserve"> into sample points</w:t>
       </w:r>
-    </w:p>
-    <w:p>
-      <w:pPr>
-        <w:rPr>
-          <w:rFonts w:ascii="宋体" w:eastAsia="宋体" w:hAnsi="宋体" w:cs="宋体"/>
-          <w:kern w:val="0"/>
-          <w:sz w:val="18"/>
-          <w:szCs w:val="18"/>
-        </w:rPr>
-      </w:pPr>
-      <w:r>
-        <w:rPr>
-          <w:rFonts w:ascii="宋体" w:eastAsia="宋体" w:hAnsi="宋体" w:cs="宋体"/>
+      <w:r>
+        <w:rPr>
+          <w:rFonts w:ascii="宋体" w:eastAsia="宋体" w:hAnsi="宋体" w:cs="宋体"/>
+          <w:kern w:val="0"/>
+          <w:sz w:val="18"/>
+          <w:szCs w:val="18"/>
+        </w:rPr>
+        <w:t>.</w:t>
+      </w:r>
+      <w:r>
+        <w:rPr>
+          <w:rFonts w:ascii="宋体" w:eastAsia="宋体" w:hAnsi="宋体" w:cs="宋体"/>
+          <w:kern w:val="0"/>
+          <w:sz w:val="18"/>
+          <w:szCs w:val="18"/>
+        </w:rPr>
+        <w:t xml:space="preserve"> </w:t>
+      </w:r>
+    </w:p>
+    <w:p>
+      <w:pPr>
+        <w:widowControl/>
+        <w:jc w:val="left"/>
+      </w:pPr>
+      <w:r>
+        <w:rPr>
           <w:noProof/>
-          <w:kern w:val="0"/>
-          <w:sz w:val="18"/>
-          <w:szCs w:val="18"/>
         </w:rPr>
         <w:drawing>
-          <wp:inline distT="0" distB="0" distL="0" distR="0">
-            <wp:extent cx="590550" cy="351275"/>
-            <wp:effectExtent l="0" t="0" r="0" b="0"/>
-            <wp:docPr id="7" name="图片 7" descr="C:\Users\wish\Desktop\icon images\4.jpg"/>
+          <wp:inline distT="0" distB="0" distL="0" distR="0" wp14:anchorId="0C1CFD87" wp14:editId="2F3B69AD">
+            <wp:extent cx="581025" cy="514350"/>
+            <wp:effectExtent l="0" t="0" r="9525" b="0"/>
+            <wp:docPr id="10" name="图片 10"/>
             <wp:cNvGraphicFramePr>
               <a:graphicFrameLocks xmlns:a="http://schemas.openxmlformats.org/drawingml/2006/main" noChangeAspect="1"/>
             </wp:cNvGraphicFramePr>
@@ -1078,36 +465,23 @@
               <a:graphicData uri="http://schemas.openxmlformats.org/drawingml/2006/picture">
                 <pic:pic xmlns:pic="http://schemas.openxmlformats.org/drawingml/2006/picture">
                   <pic:nvPicPr>
-                    <pic:cNvPr id="0" name="Picture 6" descr="C:\Users\wish\Desktop\icon images\4.jpg"/>
-                    <pic:cNvPicPr>
-                      <a:picLocks noChangeAspect="1" noChangeArrowheads="1"/>
-                    </pic:cNvPicPr>
+                    <pic:cNvPr id="1" name=""/>
+                    <pic:cNvPicPr/>
                   </pic:nvPicPr>
                   <pic:blipFill>
-                    <a:blip r:embed="rId13">
-                      <a:extLst>
-                        <a:ext uri="{28A0092B-C50C-407E-A947-70E740481C1C}">
-                          <a14:useLocalDpi xmlns:a14="http://schemas.microsoft.com/office/drawing/2010/main" val="0"/>
-                        </a:ext>
-                      </a:extLst>
-                    </a:blip>
-                    <a:srcRect/>
+                    <a:blip r:embed="rId11"/>
                     <a:stretch>
                       <a:fillRect/>
                     </a:stretch>
                   </pic:blipFill>
-                  <pic:spPr bwMode="auto">
+                  <pic:spPr>
                     <a:xfrm>
                       <a:off x="0" y="0"/>
-                      <a:ext cx="593776" cy="353194"/>
+                      <a:ext cx="581025" cy="514350"/>
                     </a:xfrm>
                     <a:prstGeom prst="rect">
                       <a:avLst/>
                     </a:prstGeom>
-                    <a:noFill/>
-                    <a:ln>
-                      <a:noFill/>
-                    </a:ln>
                   </pic:spPr>
                 </pic:pic>
               </a:graphicData>
@@ -1117,415 +491,9 @@
       </w:r>
       <w:r>
         <w:rPr>
-          <w:rFonts w:ascii="宋体" w:eastAsia="宋体" w:hAnsi="宋体" w:cs="宋体" w:hint="eastAsia"/>
-          <w:kern w:val="0"/>
-          <w:sz w:val="18"/>
-          <w:szCs w:val="18"/>
-        </w:rPr>
-        <w:t xml:space="preserve"> : </w:t>
-      </w:r>
-      <w:r>
-        <w:rPr>
-          <w:rFonts w:ascii="宋体" w:eastAsia="宋体" w:hAnsi="宋体" w:cs="宋体"/>
-          <w:kern w:val="0"/>
-          <w:sz w:val="18"/>
-          <w:szCs w:val="18"/>
-        </w:rPr>
-        <w:t xml:space="preserve">algorithm and data </w:t>
-      </w:r>
-      <w:r>
-        <w:rPr>
-          <w:rFonts w:ascii="宋体" w:eastAsia="宋体" w:hAnsi="宋体" w:cs="宋体" w:hint="eastAsia"/>
-          <w:kern w:val="0"/>
-          <w:sz w:val="18"/>
-          <w:szCs w:val="18"/>
-        </w:rPr>
-        <w:t xml:space="preserve">see paper: </w:t>
-      </w:r>
-      <w:hyperlink r:id="rId14" w:history="1">
-        <w:r>
-          <w:rPr>
-            <w:rStyle w:val="a4"/>
-            <w:rFonts w:ascii="宋体" w:eastAsia="宋体" w:hAnsi="宋体" w:cs="宋体" w:hint="eastAsia"/>
-            <w:kern w:val="0"/>
-            <w:sz w:val="18"/>
-            <w:szCs w:val="18"/>
-          </w:rPr>
-          <w:t>L1-medial skeleton of point cloud</w:t>
-        </w:r>
-      </w:hyperlink>
-    </w:p>
-    <w:p>
-      <w:pPr>
-        <w:rPr>
-          <w:rFonts w:ascii="宋体" w:eastAsia="宋体" w:hAnsi="宋体" w:cs="宋体"/>
-          <w:kern w:val="0"/>
-          <w:sz w:val="18"/>
-          <w:szCs w:val="18"/>
-        </w:rPr>
-      </w:pPr>
-      <w:r>
-        <w:rPr>
-          <w:rFonts w:ascii="宋体" w:eastAsia="宋体" w:hAnsi="宋体" w:cs="宋体"/>
-          <w:noProof/>
-          <w:kern w:val="0"/>
-          <w:sz w:val="18"/>
-          <w:szCs w:val="18"/>
-        </w:rPr>
-        <w:drawing>
-          <wp:inline distT="0" distB="0" distL="0" distR="0">
-            <wp:extent cx="438150" cy="450850"/>
-            <wp:effectExtent l="0" t="0" r="0" b="6350"/>
-            <wp:docPr id="8" name="图片 8" descr="C:\Users\wish\Desktop\icon images\8.jpg"/>
-            <wp:cNvGraphicFramePr>
-              <a:graphicFrameLocks xmlns:a="http://schemas.openxmlformats.org/drawingml/2006/main" noChangeAspect="1"/>
-            </wp:cNvGraphicFramePr>
-            <a:graphic xmlns:a="http://schemas.openxmlformats.org/drawingml/2006/main">
-              <a:graphicData uri="http://schemas.openxmlformats.org/drawingml/2006/picture">
-                <pic:pic xmlns:pic="http://schemas.openxmlformats.org/drawingml/2006/picture">
-                  <pic:nvPicPr>
-                    <pic:cNvPr id="0" name="Picture 7" descr="C:\Users\wish\Desktop\icon images\8.jpg"/>
-                    <pic:cNvPicPr>
-                      <a:picLocks noChangeAspect="1" noChangeArrowheads="1"/>
-                    </pic:cNvPicPr>
-                  </pic:nvPicPr>
-                  <pic:blipFill>
-                    <a:blip r:embed="rId15">
-                      <a:extLst>
-                        <a:ext uri="{28A0092B-C50C-407E-A947-70E740481C1C}">
-                          <a14:useLocalDpi xmlns:a14="http://schemas.microsoft.com/office/drawing/2010/main" val="0"/>
-                        </a:ext>
-                      </a:extLst>
-                    </a:blip>
-                    <a:srcRect/>
-                    <a:stretch>
-                      <a:fillRect/>
-                    </a:stretch>
-                  </pic:blipFill>
-                  <pic:spPr bwMode="auto">
-                    <a:xfrm>
-                      <a:off x="0" y="0"/>
-                      <a:ext cx="438150" cy="450850"/>
-                    </a:xfrm>
-                    <a:prstGeom prst="rect">
-                      <a:avLst/>
-                    </a:prstGeom>
-                    <a:noFill/>
-                    <a:ln>
-                      <a:noFill/>
-                    </a:ln>
-                  </pic:spPr>
-                </pic:pic>
-              </a:graphicData>
-            </a:graphic>
-          </wp:inline>
-        </w:drawing>
-      </w:r>
-      <w:r>
-        <w:rPr>
-          <w:rFonts w:ascii="宋体" w:eastAsia="宋体" w:hAnsi="宋体" w:cs="宋体" w:hint="eastAsia"/>
-          <w:kern w:val="0"/>
-          <w:sz w:val="18"/>
-          <w:szCs w:val="18"/>
-        </w:rPr>
-        <w:t>:</w:t>
-      </w:r>
-      <w:r>
-        <w:rPr>
-          <w:rFonts w:ascii="宋体" w:eastAsia="宋体" w:hAnsi="宋体" w:cs="宋体"/>
-          <w:kern w:val="0"/>
-          <w:sz w:val="18"/>
-          <w:szCs w:val="18"/>
-        </w:rPr>
-        <w:t xml:space="preserve"> algorithm and data </w:t>
-      </w:r>
-      <w:r>
-        <w:rPr>
-          <w:rFonts w:ascii="宋体" w:eastAsia="宋体" w:hAnsi="宋体" w:cs="宋体" w:hint="eastAsia"/>
-          <w:kern w:val="0"/>
-          <w:sz w:val="18"/>
-          <w:szCs w:val="18"/>
-        </w:rPr>
-        <w:t xml:space="preserve">see paper: </w:t>
-      </w:r>
-      <w:hyperlink r:id="rId16" w:history="1">
-        <w:r>
-          <w:rPr>
-            <w:rStyle w:val="a4"/>
-            <w:rFonts w:ascii="宋体" w:eastAsia="宋体" w:hAnsi="宋体" w:cs="宋体"/>
-            <w:kern w:val="0"/>
-            <w:sz w:val="18"/>
-            <w:szCs w:val="18"/>
-          </w:rPr>
-          <w:t>Edge-Aware Point Set Resampling</w:t>
-        </w:r>
-      </w:hyperlink>
-    </w:p>
-    <w:p>
-      <w:pPr>
-        <w:rPr>
-          <w:rStyle w:val="a4"/>
-          <w:rFonts w:ascii="宋体" w:eastAsia="宋体" w:hAnsi="宋体" w:cs="宋体"/>
-          <w:kern w:val="0"/>
-          <w:sz w:val="18"/>
-          <w:szCs w:val="18"/>
-        </w:rPr>
-      </w:pPr>
-      <w:r>
-        <w:rPr>
-          <w:rFonts w:ascii="宋体" w:eastAsia="宋体" w:hAnsi="宋体" w:cs="宋体"/>
-          <w:noProof/>
-          <w:kern w:val="0"/>
-          <w:sz w:val="18"/>
-          <w:szCs w:val="18"/>
-        </w:rPr>
-        <w:drawing>
-          <wp:inline distT="0" distB="0" distL="0" distR="0">
-            <wp:extent cx="476250" cy="361293"/>
-            <wp:effectExtent l="0" t="0" r="0" b="1270"/>
-            <wp:docPr id="9" name="图片 9" descr="C:\Users\wish\Desktop\icon images\5.jpg"/>
-            <wp:cNvGraphicFramePr>
-              <a:graphicFrameLocks xmlns:a="http://schemas.openxmlformats.org/drawingml/2006/main" noChangeAspect="1"/>
-            </wp:cNvGraphicFramePr>
-            <a:graphic xmlns:a="http://schemas.openxmlformats.org/drawingml/2006/main">
-              <a:graphicData uri="http://schemas.openxmlformats.org/drawingml/2006/picture">
-                <pic:pic xmlns:pic="http://schemas.openxmlformats.org/drawingml/2006/picture">
-                  <pic:nvPicPr>
-                    <pic:cNvPr id="0" name="Picture 8" descr="C:\Users\wish\Desktop\icon images\5.jpg"/>
-                    <pic:cNvPicPr>
-                      <a:picLocks noChangeAspect="1" noChangeArrowheads="1"/>
-                    </pic:cNvPicPr>
-                  </pic:nvPicPr>
-                  <pic:blipFill>
-                    <a:blip r:embed="rId17">
-                      <a:extLst>
-                        <a:ext uri="{28A0092B-C50C-407E-A947-70E740481C1C}">
-                          <a14:useLocalDpi xmlns:a14="http://schemas.microsoft.com/office/drawing/2010/main" val="0"/>
-                        </a:ext>
-                      </a:extLst>
-                    </a:blip>
-                    <a:srcRect/>
-                    <a:stretch>
-                      <a:fillRect/>
-                    </a:stretch>
-                  </pic:blipFill>
-                  <pic:spPr bwMode="auto">
-                    <a:xfrm>
-                      <a:off x="0" y="0"/>
-                      <a:ext cx="481624" cy="365370"/>
-                    </a:xfrm>
-                    <a:prstGeom prst="rect">
-                      <a:avLst/>
-                    </a:prstGeom>
-                    <a:noFill/>
-                    <a:ln>
-                      <a:noFill/>
-                    </a:ln>
-                  </pic:spPr>
-                </pic:pic>
-              </a:graphicData>
-            </a:graphic>
-          </wp:inline>
-        </w:drawing>
-      </w:r>
-      <w:r>
-        <w:rPr>
-          <w:rFonts w:ascii="宋体" w:eastAsia="宋体" w:hAnsi="宋体" w:cs="宋体" w:hint="eastAsia"/>
-          <w:kern w:val="0"/>
-          <w:sz w:val="18"/>
-          <w:szCs w:val="18"/>
-        </w:rPr>
-        <w:t xml:space="preserve">: algorithm and data see paper: </w:t>
-      </w:r>
-      <w:r>
-        <w:rPr>
-          <w:rFonts w:ascii="宋体" w:eastAsia="宋体" w:hAnsi="宋体" w:cs="宋体"/>
-          <w:kern w:val="0"/>
-          <w:sz w:val="18"/>
-          <w:szCs w:val="18"/>
-        </w:rPr>
-        <w:fldChar w:fldCharType="begin"/>
-      </w:r>
-      <w:r>
-        <w:rPr>
-          <w:rFonts w:ascii="宋体" w:eastAsia="宋体" w:hAnsi="宋体" w:cs="宋体"/>
-          <w:kern w:val="0"/>
-          <w:sz w:val="18"/>
-          <w:szCs w:val="18"/>
-        </w:rPr>
-        <w:instrText xml:space="preserve"> HYPERLINK "http://web.siat.ac.cn/~huihuang/WLOP/WLOP_page.html" </w:instrText>
-      </w:r>
-      <w:r>
-        <w:rPr>
-          <w:rFonts w:ascii="宋体" w:eastAsia="宋体" w:hAnsi="宋体" w:cs="宋体"/>
-          <w:kern w:val="0"/>
-          <w:sz w:val="18"/>
-          <w:szCs w:val="18"/>
-        </w:rPr>
-        <w:fldChar w:fldCharType="separate"/>
-      </w:r>
-      <w:r>
-        <w:rPr>
-          <w:rStyle w:val="a4"/>
-          <w:rFonts w:ascii="宋体" w:eastAsia="宋体" w:hAnsi="宋体" w:cs="宋体"/>
-          <w:kern w:val="0"/>
-          <w:sz w:val="18"/>
-          <w:szCs w:val="18"/>
-        </w:rPr>
-        <w:t>Consolidation of Unorganized Point Clouds</w:t>
-      </w:r>
-    </w:p>
-    <w:p>
-      <w:pPr>
-        <w:rPr>
-          <w:rFonts w:ascii="宋体" w:eastAsia="宋体" w:hAnsi="宋体" w:cs="宋体"/>
-          <w:kern w:val="0"/>
-          <w:sz w:val="18"/>
-          <w:szCs w:val="18"/>
-        </w:rPr>
-      </w:pPr>
-      <w:r>
-        <w:rPr>
-          <w:rStyle w:val="a4"/>
-          <w:rFonts w:ascii="宋体" w:eastAsia="宋体" w:hAnsi="宋体" w:cs="宋体"/>
-          <w:kern w:val="0"/>
-          <w:sz w:val="18"/>
-          <w:szCs w:val="18"/>
-        </w:rPr>
-        <w:t>for Surface Reconstruction</w:t>
-      </w:r>
-      <w:r>
-        <w:rPr>
-          <w:rFonts w:ascii="宋体" w:eastAsia="宋体" w:hAnsi="宋体" w:cs="宋体"/>
-          <w:kern w:val="0"/>
-          <w:sz w:val="18"/>
-          <w:szCs w:val="18"/>
-        </w:rPr>
-        <w:fldChar w:fldCharType="end"/>
-      </w:r>
-      <w:r>
-        <w:rPr>
-          <w:rFonts w:ascii="宋体" w:eastAsia="宋体" w:hAnsi="宋体" w:cs="宋体"/>
-          <w:kern w:val="0"/>
-          <w:sz w:val="18"/>
-          <w:szCs w:val="18"/>
-        </w:rPr>
-        <w:t xml:space="preserve">(It provided another </w:t>
-      </w:r>
-      <w:hyperlink r:id="rId18" w:history="1">
-        <w:r>
-          <w:rPr>
-            <w:rStyle w:val="a4"/>
-            <w:rFonts w:ascii="宋体" w:eastAsia="宋体" w:hAnsi="宋体" w:cs="宋体"/>
-            <w:kern w:val="0"/>
-            <w:sz w:val="18"/>
-            <w:szCs w:val="18"/>
-          </w:rPr>
-          <w:t>API</w:t>
-        </w:r>
-      </w:hyperlink>
-      <w:r>
-        <w:rPr>
-          <w:rFonts w:ascii="宋体" w:eastAsia="宋体" w:hAnsi="宋体" w:cs="宋体"/>
-          <w:kern w:val="0"/>
-          <w:sz w:val="18"/>
-          <w:szCs w:val="18"/>
-        </w:rPr>
-        <w:t>)</w:t>
-      </w:r>
-    </w:p>
-    <w:p>
-      <w:pPr>
-        <w:rPr>
-          <w:rFonts w:ascii="宋体" w:eastAsia="宋体" w:hAnsi="宋体" w:cs="宋体"/>
-          <w:kern w:val="0"/>
-          <w:sz w:val="18"/>
-          <w:szCs w:val="18"/>
-        </w:rPr>
-      </w:pPr>
-      <w:r>
-        <w:rPr>
-          <w:rFonts w:ascii="宋体" w:eastAsia="宋体" w:hAnsi="宋体" w:cs="宋体"/>
-          <w:noProof/>
-          <w:kern w:val="0"/>
-          <w:sz w:val="18"/>
-          <w:szCs w:val="18"/>
-        </w:rPr>
-        <w:drawing>
-          <wp:inline distT="0" distB="0" distL="0" distR="0">
-            <wp:extent cx="552450" cy="358346"/>
-            <wp:effectExtent l="0" t="0" r="0" b="3810"/>
-            <wp:docPr id="11" name="图片 11" descr="C:\Users\wish\Desktop\icon images\7.jpg"/>
-            <wp:cNvGraphicFramePr>
-              <a:graphicFrameLocks xmlns:a="http://schemas.openxmlformats.org/drawingml/2006/main" noChangeAspect="1"/>
-            </wp:cNvGraphicFramePr>
-            <a:graphic xmlns:a="http://schemas.openxmlformats.org/drawingml/2006/main">
-              <a:graphicData uri="http://schemas.openxmlformats.org/drawingml/2006/picture">
-                <pic:pic xmlns:pic="http://schemas.openxmlformats.org/drawingml/2006/picture">
-                  <pic:nvPicPr>
-                    <pic:cNvPr id="0" name="Picture 10" descr="C:\Users\wish\Desktop\icon images\7.jpg"/>
-                    <pic:cNvPicPr>
-                      <a:picLocks noChangeAspect="1" noChangeArrowheads="1"/>
-                    </pic:cNvPicPr>
-                  </pic:nvPicPr>
-                  <pic:blipFill>
-                    <a:blip r:embed="rId19">
-                      <a:extLst>
-                        <a:ext uri="{28A0092B-C50C-407E-A947-70E740481C1C}">
-                          <a14:useLocalDpi xmlns:a14="http://schemas.microsoft.com/office/drawing/2010/main" val="0"/>
-                        </a:ext>
-                      </a:extLst>
-                    </a:blip>
-                    <a:srcRect/>
-                    <a:stretch>
-                      <a:fillRect/>
-                    </a:stretch>
-                  </pic:blipFill>
-                  <pic:spPr bwMode="auto">
-                    <a:xfrm>
-                      <a:off x="0" y="0"/>
-                      <a:ext cx="560149" cy="363340"/>
-                    </a:xfrm>
-                    <a:prstGeom prst="rect">
-                      <a:avLst/>
-                    </a:prstGeom>
-                    <a:noFill/>
-                    <a:ln>
-                      <a:noFill/>
-                    </a:ln>
-                  </pic:spPr>
-                </pic:pic>
-              </a:graphicData>
-            </a:graphic>
-          </wp:inline>
-        </w:drawing>
-      </w:r>
-      <w:r>
-        <w:rPr>
-          <w:rFonts w:ascii="宋体" w:eastAsia="宋体" w:hAnsi="宋体" w:cs="宋体" w:hint="eastAsia"/>
-          <w:kern w:val="0"/>
-          <w:sz w:val="18"/>
-          <w:szCs w:val="18"/>
-        </w:rPr>
-        <w:t xml:space="preserve">: compute PCA </w:t>
-      </w:r>
-      <w:r>
-        <w:rPr>
-          <w:rFonts w:ascii="宋体" w:eastAsia="宋体" w:hAnsi="宋体" w:cs="宋体"/>
-          <w:kern w:val="0"/>
-          <w:sz w:val="18"/>
-          <w:szCs w:val="18"/>
-        </w:rPr>
-        <w:t xml:space="preserve">point </w:t>
-      </w:r>
-      <w:r>
-        <w:rPr>
-          <w:rFonts w:ascii="宋体" w:eastAsia="宋体" w:hAnsi="宋体" w:cs="宋体" w:hint="eastAsia"/>
-          <w:kern w:val="0"/>
-          <w:sz w:val="18"/>
-          <w:szCs w:val="18"/>
-        </w:rPr>
-        <w:t>normal</w:t>
+          <w:rFonts w:hint="eastAsia"/>
+        </w:rPr>
+        <w:t>:  poisson reconstruction.</w:t>
       </w:r>
     </w:p>
     <w:p>
@@ -1538,51 +506,109 @@
       <w:pPr>
         <w:widowControl/>
         <w:jc w:val="left"/>
-      </w:pPr>
-    </w:p>
-    <w:p>
-      <w:pPr>
+        <w:rPr>
+          <w:b/>
+          <w:sz w:val="24"/>
+          <w:szCs w:val="24"/>
+        </w:rPr>
+      </w:pPr>
+      <w:r>
+        <w:rPr>
+          <w:b/>
+          <w:sz w:val="24"/>
+          <w:szCs w:val="24"/>
+        </w:rPr>
+        <w:t xml:space="preserve">How to </w:t>
+      </w:r>
+      <w:r>
+        <w:rPr>
+          <w:b/>
+          <w:sz w:val="24"/>
+          <w:szCs w:val="24"/>
+        </w:rPr>
+        <w:t>use it.</w:t>
+      </w:r>
+    </w:p>
+    <w:p>
+      <w:pPr>
+        <w:pStyle w:val="a8"/>
         <w:widowControl/>
+        <w:numPr>
+          <w:ilvl w:val="0"/>
+          <w:numId w:val="1"/>
+        </w:numPr>
+        <w:ind w:firstLineChars="0"/>
         <w:jc w:val="left"/>
-        <w:rPr>
-          <w:color w:val="FF0000"/>
-          <w:sz w:val="28"/>
-          <w:szCs w:val="28"/>
-        </w:rPr>
-      </w:pPr>
-      <w:r>
         <w:rPr>
           <w:rFonts w:hint="eastAsia"/>
           <w:color w:val="FF0000"/>
           <w:sz w:val="28"/>
           <w:szCs w:val="28"/>
         </w:rPr>
+      </w:pPr>
+      <w:bookmarkStart w:id="0" w:name="_GoBack"/>
+      <w:bookmarkEnd w:id="0"/>
+      <w:r>
+        <w:rPr>
+          <w:rFonts w:ascii="宋体" w:eastAsia="宋体" w:hAnsi="宋体" w:cs="宋体" w:hint="eastAsia"/>
+          <w:kern w:val="0"/>
+          <w:sz w:val="18"/>
+          <w:szCs w:val="18"/>
+        </w:rPr>
+        <w:t xml:space="preserve">If you want </w:t>
+      </w:r>
+      <w:r>
+        <w:rPr>
+          <w:rFonts w:ascii="宋体" w:eastAsia="宋体" w:hAnsi="宋体" w:cs="宋体"/>
+          <w:kern w:val="0"/>
+          <w:sz w:val="18"/>
+          <w:szCs w:val="18"/>
+        </w:rPr>
+        <w:t xml:space="preserve">just </w:t>
+      </w:r>
+      <w:r>
+        <w:rPr>
+          <w:rFonts w:ascii="宋体" w:eastAsia="宋体" w:hAnsi="宋体" w:cs="宋体" w:hint="eastAsia"/>
+          <w:kern w:val="0"/>
+          <w:sz w:val="18"/>
+          <w:szCs w:val="18"/>
+        </w:rPr>
+        <w:t xml:space="preserve">to </w:t>
+      </w:r>
+      <w:r>
+        <w:rPr>
+          <w:rFonts w:ascii="宋体" w:eastAsia="宋体" w:hAnsi="宋体" w:cs="宋体"/>
+          <w:kern w:val="0"/>
+          <w:sz w:val="18"/>
+          <w:szCs w:val="18"/>
+        </w:rPr>
+        <w:t xml:space="preserve">use the software, you can download the release version: </w:t>
+      </w:r>
+      <w:r>
+        <w:rPr>
+          <w:rFonts w:ascii="宋体" w:eastAsia="宋体" w:hAnsi="宋体" w:cs="宋体" w:hint="eastAsia"/>
+          <w:kern w:val="0"/>
+          <w:sz w:val="18"/>
+          <w:szCs w:val="18"/>
+        </w:rPr>
         <w:t>(</w:t>
       </w:r>
-      <w:r>
-        <w:rPr>
-          <w:color w:val="FF0000"/>
-          <w:sz w:val="28"/>
-          <w:szCs w:val="28"/>
-        </w:rPr>
-        <w:t>See tutorial videos to get more idea of how to use this software</w:t>
-      </w:r>
-      <w:r>
-        <w:rPr>
-          <w:rFonts w:hint="eastAsia"/>
-          <w:color w:val="FF0000"/>
-          <w:sz w:val="28"/>
-          <w:szCs w:val="28"/>
+      <w:hyperlink r:id="rId12" w:history="1">
+        <w:r>
+          <w:rPr>
+            <w:rStyle w:val="a4"/>
+          </w:rPr>
+          <w:t>https://github.com/sunwaylive/quality-driven-poisson-guided-autoscanning/tree/master/Release</w:t>
+        </w:r>
+      </w:hyperlink>
+      <w:r>
+        <w:rPr>
+          <w:rFonts w:ascii="宋体" w:eastAsia="宋体" w:hAnsi="宋体" w:cs="宋体" w:hint="eastAsia"/>
+          <w:kern w:val="0"/>
+          <w:sz w:val="18"/>
+          <w:szCs w:val="18"/>
         </w:rPr>
         <w:t>)</w:t>
-      </w:r>
-      <w:r>
-        <w:rPr>
-          <w:color w:val="FF0000"/>
-          <w:sz w:val="28"/>
-          <w:szCs w:val="28"/>
-        </w:rPr>
-        <w:br w:type="page"/>
       </w:r>
     </w:p>
     <w:p>
@@ -1799,6 +825,7 @@
           <w:sz w:val="18"/>
           <w:szCs w:val="18"/>
         </w:rPr>
+        <w:lastRenderedPageBreak/>
         <w:t>Initial Sampling Number</w:t>
       </w:r>
       <w:r>
@@ -2273,146 +1300,25 @@
         <w:t>),very simple.</w:t>
       </w:r>
     </w:p>
-    <w:p>
-      <w:pPr>
-        <w:rPr>
-          <w:b/>
-        </w:rPr>
-      </w:pPr>
-    </w:p>
-    <w:p>
-      <w:pPr>
-        <w:rPr>
-          <w:b/>
-        </w:rPr>
-      </w:pPr>
-      <w:r>
-        <w:rPr>
-          <w:b/>
-        </w:rPr>
-        <w:t xml:space="preserve">Program source code </w:t>
-      </w:r>
-      <w:r>
-        <w:rPr>
-          <w:b/>
-        </w:rPr>
-        <w:t>structure overview:</w:t>
-      </w:r>
-    </w:p>
-    <w:p>
-      <w:r>
-        <w:rPr>
-          <w:noProof/>
-        </w:rPr>
-        <w:drawing>
-          <wp:inline distT="0" distB="0" distL="0" distR="0" wp14:anchorId="498963C2" wp14:editId="36C4DAB3">
-            <wp:extent cx="2829860" cy="3924300"/>
-            <wp:effectExtent l="0" t="0" r="8890" b="0"/>
-            <wp:docPr id="1" name="图片 1" descr="E:\PCS 6-12\LAP_程序结构图.jpg"/>
-            <wp:cNvGraphicFramePr>
-              <a:graphicFrameLocks xmlns:a="http://schemas.openxmlformats.org/drawingml/2006/main" noChangeAspect="1"/>
-            </wp:cNvGraphicFramePr>
-            <a:graphic xmlns:a="http://schemas.openxmlformats.org/drawingml/2006/main">
-              <a:graphicData uri="http://schemas.openxmlformats.org/drawingml/2006/picture">
-                <pic:pic xmlns:pic="http://schemas.openxmlformats.org/drawingml/2006/picture">
-                  <pic:nvPicPr>
-                    <pic:cNvPr id="0" name="Picture 1" descr="E:\PCS 6-12\LAP_程序结构图.jpg"/>
-                    <pic:cNvPicPr>
-                      <a:picLocks noChangeAspect="1" noChangeArrowheads="1"/>
-                    </pic:cNvPicPr>
-                  </pic:nvPicPr>
-                  <pic:blipFill>
-                    <a:blip r:embed="rId20">
-                      <a:extLst>
-                        <a:ext uri="{28A0092B-C50C-407E-A947-70E740481C1C}">
-                          <a14:useLocalDpi xmlns:a14="http://schemas.microsoft.com/office/drawing/2010/main" val="0"/>
-                        </a:ext>
-                      </a:extLst>
-                    </a:blip>
-                    <a:srcRect/>
-                    <a:stretch>
-                      <a:fillRect/>
-                    </a:stretch>
-                  </pic:blipFill>
-                  <pic:spPr bwMode="auto">
-                    <a:xfrm>
-                      <a:off x="0" y="0"/>
-                      <a:ext cx="2834448" cy="3930663"/>
-                    </a:xfrm>
-                    <a:prstGeom prst="rect">
-                      <a:avLst/>
-                    </a:prstGeom>
-                    <a:noFill/>
-                    <a:ln>
-                      <a:noFill/>
-                    </a:ln>
-                  </pic:spPr>
-                </pic:pic>
-              </a:graphicData>
-            </a:graphic>
-          </wp:inline>
-        </w:drawing>
-      </w:r>
-    </w:p>
     <w:p/>
     <w:p>
       <w:pPr>
         <w:rPr>
-          <w:b/>
-        </w:rPr>
-      </w:pPr>
-    </w:p>
-    <w:p>
-      <w:pPr>
-        <w:rPr>
-          <w:b/>
-        </w:rPr>
-      </w:pPr>
-    </w:p>
-    <w:p>
-      <w:pPr>
-        <w:rPr>
-          <w:b/>
-        </w:rPr>
-      </w:pPr>
-    </w:p>
-    <w:p>
-      <w:pPr>
-        <w:widowControl/>
-        <w:jc w:val="left"/>
-        <w:rPr>
-          <w:b/>
-        </w:rPr>
-      </w:pPr>
-      <w:r>
-        <w:rPr>
-          <w:rFonts w:ascii="宋体" w:eastAsia="宋体" w:hAnsi="宋体" w:cs="宋体"/>
-          <w:kern w:val="0"/>
-          <w:sz w:val="18"/>
-          <w:szCs w:val="18"/>
-        </w:rPr>
-        <w:br w:type="page"/>
-      </w:r>
-    </w:p>
-    <w:p>
-      <w:pPr>
-        <w:rPr>
-          <w:rFonts w:ascii="宋体" w:eastAsia="宋体" w:hAnsi="宋体" w:cs="宋体"/>
-          <w:b/>
-          <w:kern w:val="0"/>
-          <w:sz w:val="18"/>
-          <w:szCs w:val="18"/>
-        </w:rPr>
-      </w:pPr>
-      <w:r>
-        <w:rPr>
-          <w:rFonts w:ascii="宋体" w:eastAsia="宋体" w:hAnsi="宋体" w:cs="宋体"/>
-          <w:b/>
-          <w:kern w:val="0"/>
-          <w:sz w:val="18"/>
-          <w:szCs w:val="18"/>
-        </w:rPr>
-        <w:lastRenderedPageBreak/>
+          <w:rFonts w:ascii="宋体" w:eastAsia="宋体" w:hAnsi="宋体" w:cs="宋体"/>
+          <w:b/>
+          <w:kern w:val="0"/>
+          <w:sz w:val="18"/>
+          <w:szCs w:val="18"/>
+        </w:rPr>
+      </w:pPr>
+      <w:r>
+        <w:rPr>
+          <w:rFonts w:ascii="宋体" w:eastAsia="宋体" w:hAnsi="宋体" w:cs="宋体"/>
+          <w:b/>
+          <w:kern w:val="0"/>
+          <w:sz w:val="18"/>
+          <w:szCs w:val="18"/>
+        </w:rPr>
         <w:t>Any</w:t>
       </w:r>
       <w:r>
@@ -2465,7 +1371,7 @@
         </w:rPr>
         <w:t xml:space="preserve">send email to </w:t>
       </w:r>
-      <w:hyperlink r:id="rId21" w:history="1">
+      <w:hyperlink r:id="rId13" w:history="1">
         <w:r>
           <w:rPr>
             <w:rStyle w:val="a4"/>
@@ -2475,9 +1381,32 @@
             <w:sz w:val="18"/>
             <w:szCs w:val="18"/>
           </w:rPr>
-          <w:t>shihao.wu312@gmail.com</w:t>
+          <w:t>sunwa</w:t>
+        </w:r>
+        <w:r>
+          <w:rPr>
+            <w:rStyle w:val="a4"/>
+            <w:rFonts w:ascii="宋体" w:eastAsia="宋体" w:hAnsi="宋体" w:cs="宋体"/>
+            <w:b/>
+            <w:kern w:val="0"/>
+            <w:sz w:val="18"/>
+            <w:szCs w:val="18"/>
+          </w:rPr>
+          <w:t>y</w:t>
+        </w:r>
+        <w:r>
+          <w:rPr>
+            <w:rStyle w:val="a4"/>
+            <w:rFonts w:ascii="宋体" w:eastAsia="宋体" w:hAnsi="宋体" w:cs="宋体"/>
+            <w:b/>
+            <w:kern w:val="0"/>
+            <w:sz w:val="18"/>
+            <w:szCs w:val="18"/>
+          </w:rPr>
+          <w:t>living@gmail.com</w:t>
         </w:r>
       </w:hyperlink>
+      <w:hyperlink r:id="rId14" w:history="1"/>
       <w:r>
         <w:rPr>
           <w:rFonts w:ascii="宋体" w:eastAsia="宋体" w:hAnsi="宋体" w:cs="宋体"/>
@@ -2559,7 +1488,7 @@
           <w:sz w:val="18"/>
           <w:szCs w:val="18"/>
         </w:rPr>
-        <w:t>(version 1.0 2013-7-1</w:t>
+        <w:t>(version 1.0 201</w:t>
       </w:r>
       <w:r>
         <w:rPr>
@@ -2570,7 +1499,51 @@
           <w:sz w:val="18"/>
           <w:szCs w:val="18"/>
         </w:rPr>
-        <w:t>9</w:t>
+        <w:t>4</w:t>
+      </w:r>
+      <w:r>
+        <w:rPr>
+          <w:rFonts w:ascii="宋体" w:eastAsia="宋体" w:hAnsi="宋体" w:cs="宋体"/>
+          <w:b/>
+          <w:color w:val="FF0000"/>
+          <w:kern w:val="0"/>
+          <w:sz w:val="18"/>
+          <w:szCs w:val="18"/>
+        </w:rPr>
+        <w:t>-</w:t>
+      </w:r>
+      <w:r>
+        <w:rPr>
+          <w:rFonts w:ascii="宋体" w:eastAsia="宋体" w:hAnsi="宋体" w:cs="宋体"/>
+          <w:b/>
+          <w:color w:val="FF0000"/>
+          <w:kern w:val="0"/>
+          <w:sz w:val="18"/>
+          <w:szCs w:val="18"/>
+        </w:rPr>
+        <w:t>10</w:t>
+      </w:r>
+      <w:r>
+        <w:rPr>
+          <w:rFonts w:ascii="宋体" w:eastAsia="宋体" w:hAnsi="宋体" w:cs="宋体"/>
+          <w:b/>
+          <w:color w:val="FF0000"/>
+          <w:kern w:val="0"/>
+          <w:sz w:val="18"/>
+          <w:szCs w:val="18"/>
+        </w:rPr>
+        <w:t>-1</w:t>
+      </w:r>
+      <w:r>
+        <w:rPr>
+          <w:rFonts w:ascii="宋体" w:eastAsia="宋体" w:hAnsi="宋体" w:cs="宋体"/>
+          <w:b/>
+          <w:color w:val="FF0000"/>
+          <w:kern w:val="0"/>
+          <w:sz w:val="18"/>
+          <w:szCs w:val="18"/>
+        </w:rPr>
+        <w:t>0</w:t>
       </w:r>
       <w:r>
         <w:rPr>
@@ -2630,6 +1603,105 @@
     </w:p>
   </w:footnote>
 </w:footnotes>
+</file>
+
+<file path=word/numbering.xml><?xml version="1.0" encoding="utf-8"?>
+<w:numbering xmlns:wpc="http://schemas.microsoft.com/office/word/2010/wordprocessingCanvas" xmlns:mc="http://schemas.openxmlformats.org/markup-compatibility/2006" xmlns:o="urn:schemas-microsoft-com:office:office" xmlns:r="http://schemas.openxmlformats.org/officeDocument/2006/relationships" xmlns:m="http://schemas.openxmlformats.org/officeDocument/2006/math" xmlns:v="urn:schemas-microsoft-com:vml" xmlns:wp14="http://schemas.microsoft.com/office/word/2010/wordprocessingDrawing" xmlns:wp="http://schemas.openxmlformats.org/drawingml/2006/wordprocessingDrawing" xmlns:w10="urn:schemas-microsoft-com:office:word" xmlns:w="http://schemas.openxmlformats.org/wordprocessingml/2006/main" xmlns:w14="http://schemas.microsoft.com/office/word/2010/wordml" xmlns:w15="http://schemas.microsoft.com/office/word/2012/wordml" xmlns:wpg="http://schemas.microsoft.com/office/word/2010/wordprocessingGroup" xmlns:wpi="http://schemas.microsoft.com/office/word/2010/wordprocessingInk" xmlns:wne="http://schemas.microsoft.com/office/word/2006/wordml" xmlns:wps="http://schemas.microsoft.com/office/word/2010/wordprocessingShape" mc:Ignorable="w14 w15 wp14">
+  <w:abstractNum w:abstractNumId="0">
+    <w:nsid w:val="3EE76A35"/>
+    <w:multiLevelType w:val="hybridMultilevel"/>
+    <w:tmpl w:val="8D684F10"/>
+    <w:lvl w:ilvl="0" w:tplc="842622F6">
+      <w:start w:val="1"/>
+      <w:numFmt w:val="decimal"/>
+      <w:lvlText w:val="%1."/>
+      <w:lvlJc w:val="left"/>
+      <w:pPr>
+        <w:ind w:left="360" w:hanging="360"/>
+      </w:pPr>
+      <w:rPr>
+        <w:rFonts w:ascii="宋体" w:eastAsia="宋体" w:hAnsi="宋体" w:cs="宋体" w:hint="default"/>
+        <w:color w:val="auto"/>
+        <w:sz w:val="18"/>
+      </w:rPr>
+    </w:lvl>
+    <w:lvl w:ilvl="1" w:tplc="04090019" w:tentative="1">
+      <w:start w:val="1"/>
+      <w:numFmt w:val="lowerLetter"/>
+      <w:lvlText w:val="%2)"/>
+      <w:lvlJc w:val="left"/>
+      <w:pPr>
+        <w:ind w:left="840" w:hanging="420"/>
+      </w:pPr>
+    </w:lvl>
+    <w:lvl w:ilvl="2" w:tplc="0409001B" w:tentative="1">
+      <w:start w:val="1"/>
+      <w:numFmt w:val="lowerRoman"/>
+      <w:lvlText w:val="%3."/>
+      <w:lvlJc w:val="right"/>
+      <w:pPr>
+        <w:ind w:left="1260" w:hanging="420"/>
+      </w:pPr>
+    </w:lvl>
+    <w:lvl w:ilvl="3" w:tplc="0409000F" w:tentative="1">
+      <w:start w:val="1"/>
+      <w:numFmt w:val="decimal"/>
+      <w:lvlText w:val="%4."/>
+      <w:lvlJc w:val="left"/>
+      <w:pPr>
+        <w:ind w:left="1680" w:hanging="420"/>
+      </w:pPr>
+    </w:lvl>
+    <w:lvl w:ilvl="4" w:tplc="04090019" w:tentative="1">
+      <w:start w:val="1"/>
+      <w:numFmt w:val="lowerLetter"/>
+      <w:lvlText w:val="%5)"/>
+      <w:lvlJc w:val="left"/>
+      <w:pPr>
+        <w:ind w:left="2100" w:hanging="420"/>
+      </w:pPr>
+    </w:lvl>
+    <w:lvl w:ilvl="5" w:tplc="0409001B" w:tentative="1">
+      <w:start w:val="1"/>
+      <w:numFmt w:val="lowerRoman"/>
+      <w:lvlText w:val="%6."/>
+      <w:lvlJc w:val="right"/>
+      <w:pPr>
+        <w:ind w:left="2520" w:hanging="420"/>
+      </w:pPr>
+    </w:lvl>
+    <w:lvl w:ilvl="6" w:tplc="0409000F" w:tentative="1">
+      <w:start w:val="1"/>
+      <w:numFmt w:val="decimal"/>
+      <w:lvlText w:val="%7."/>
+      <w:lvlJc w:val="left"/>
+      <w:pPr>
+        <w:ind w:left="2940" w:hanging="420"/>
+      </w:pPr>
+    </w:lvl>
+    <w:lvl w:ilvl="7" w:tplc="04090019" w:tentative="1">
+      <w:start w:val="1"/>
+      <w:numFmt w:val="lowerLetter"/>
+      <w:lvlText w:val="%8)"/>
+      <w:lvlJc w:val="left"/>
+      <w:pPr>
+        <w:ind w:left="3360" w:hanging="420"/>
+      </w:pPr>
+    </w:lvl>
+    <w:lvl w:ilvl="8" w:tplc="0409001B" w:tentative="1">
+      <w:start w:val="1"/>
+      <w:numFmt w:val="lowerRoman"/>
+      <w:lvlText w:val="%9."/>
+      <w:lvlJc w:val="right"/>
+      <w:pPr>
+        <w:ind w:left="3780" w:hanging="420"/>
+      </w:pPr>
+    </w:lvl>
+  </w:abstractNum>
+  <w:num w:numId="1">
+    <w:abstractNumId w:val="0"/>
+  </w:num>
+</w:numbering>
 </file>
 
 <file path=word/styles.xml><?xml version="1.0" encoding="utf-8"?>
@@ -3161,6 +2233,16 @@
       <w:u w:val="single"/>
     </w:rPr>
   </w:style>
+  <w:style w:type="paragraph" w:styleId="a8">
+    <w:name w:val="List Paragraph"/>
+    <w:basedOn w:val="a"/>
+    <w:uiPriority w:val="34"/>
+    <w:qFormat/>
+    <w:rsid w:val="00D5227A"/>
+    <w:pPr>
+      <w:ind w:firstLineChars="200" w:firstLine="420"/>
+    </w:pPr>
+  </w:style>
 </w:styles>
 </file>
 

</xml_diff>